<commit_message>
Commit from GitHub Actions (Run linters and build artifacts)
</commit_message>
<xml_diff>
--- a/CommonNomenclature.docx
+++ b/CommonNomenclature.docx
@@ -6331,7 +6331,7 @@
         <w:ind w:left="1134"/>
       </w:pPr>
       <w:r>
-        <w:t>Table 14</w:t>
+        <w:t>Table 14(a)</w:t>
         <w:br/>
       </w:r>
       <w:r>
@@ -6428,7 +6428,7 @@
               <w:rPr>
                 <w:sz w:val="20"/>
               </w:rPr>
-              <w:t>"Emission reductions" or "Removals".</w:t>
+              <w:t>"Emission reductions", "Removals", "Emission reductions and removals".</w:t>
             </w:r>
           </w:p>
         </w:tc>
@@ -6626,7 +6626,195 @@
           </w:tcPr>
           <w:p>
             <w:r>
-              <w:t>Not available</w:t>
+              <w:t>See table 14(b) below</w:t>
+            </w:r>
+          </w:p>
+        </w:tc>
+      </w:tr>
+    </w:tbl>
+    <w:p>
+      <w:pPr>
+        <w:spacing w:before="0" w:after="120"/>
+      </w:pPr>
+    </w:p>
+    <w:p>
+      <w:pPr>
+        <w:spacing w:before="0" w:after="120"/>
+        <w:ind w:left="1134"/>
+      </w:pPr>
+      <w:r>
+        <w:t>Table 14(b)</w:t>
+        <w:br/>
+      </w:r>
+      <w:r>
+        <w:rPr>
+          <w:b/>
+        </w:rPr>
+        <w:t>Mitigation type: list of values and descriptions</w:t>
+      </w:r>
+    </w:p>
+    <w:tbl>
+      <w:tblPr>
+        <w:tblW w:type="auto" w:w="0"/>
+        <w:tblLayout w:type="fixed"/>
+        <w:tblLook w:firstColumn="1" w:firstRow="1" w:lastColumn="0" w:lastRow="0" w:noHBand="0" w:noVBand="1" w:val="04A0"/>
+        <w:tblInd w:w="1134" w:type="dxa"/>
+      </w:tblPr>
+      <w:tblGrid>
+        <w:gridCol w:w="1701"/>
+        <w:gridCol w:w="5669"/>
+      </w:tblGrid>
+      <w:tr>
+        <w:trPr>
+          <w:tblHeader w:val="true"/>
+        </w:trPr>
+        <w:tc>
+          <w:tcPr>
+            <w:tcW w:type="dxa" w:w="1701"/>
+            <w:tcBorders>
+              <w:top w:sz="4" w:val="single" w:color="#000000" w:space="0"/>
+              <w:bottom w:sz="12" w:val="single" w:color="#000000" w:space="0"/>
+            </w:tcBorders>
+          </w:tcPr>
+          <w:p>
+            <w:pPr>
+              <w:spacing w:before="40" w:after="40" w:lineRule="exact" w:line="180"/>
+            </w:pPr>
+            <w:r>
+              <w:rPr>
+                <w:i/>
+                <w:sz w:val="16"/>
+              </w:rPr>
+              <w:t>Value</w:t>
+            </w:r>
+          </w:p>
+        </w:tc>
+        <w:tc>
+          <w:tcPr>
+            <w:tcW w:type="dxa" w:w="5669"/>
+            <w:tcBorders>
+              <w:top w:sz="4" w:val="single" w:color="#000000" w:space="0"/>
+              <w:bottom w:sz="12" w:val="single" w:color="#000000" w:space="0"/>
+            </w:tcBorders>
+          </w:tcPr>
+          <w:p>
+            <w:pPr>
+              <w:spacing w:before="40" w:after="40" w:lineRule="exact" w:line="180"/>
+            </w:pPr>
+            <w:r>
+              <w:rPr>
+                <w:i/>
+                <w:sz w:val="16"/>
+              </w:rPr>
+              <w:t>Description</w:t>
+            </w:r>
+          </w:p>
+        </w:tc>
+      </w:tr>
+      <w:tr>
+        <w:tc>
+          <w:tcPr>
+            <w:tcW w:type="dxa" w:w="1701"/>
+          </w:tcPr>
+          <w:p>
+            <w:pPr>
+              <w:spacing w:before="40" w:after="80" w:lineRule="atLeast" w:line="240"/>
+            </w:pPr>
+            <w:r>
+              <w:rPr>
+                <w:sz w:val="20"/>
+              </w:rPr>
+              <w:t>Emission reductions</w:t>
+            </w:r>
+          </w:p>
+        </w:tc>
+        <w:tc>
+          <w:tcPr>
+            <w:tcW w:type="dxa" w:w="5669"/>
+          </w:tcPr>
+          <w:p>
+            <w:pPr>
+              <w:spacing w:before="40" w:after="80" w:lineRule="atLeast" w:line="240"/>
+            </w:pPr>
+            <w:r>
+              <w:rPr>
+                <w:sz w:val="20"/>
+              </w:rPr>
+              <w:t>Emission reductions only</w:t>
+            </w:r>
+          </w:p>
+        </w:tc>
+      </w:tr>
+      <w:tr>
+        <w:tc>
+          <w:tcPr>
+            <w:tcW w:type="dxa" w:w="1701"/>
+          </w:tcPr>
+          <w:p>
+            <w:pPr>
+              <w:spacing w:before="40" w:after="80" w:lineRule="atLeast" w:line="240"/>
+            </w:pPr>
+            <w:r>
+              <w:rPr>
+                <w:sz w:val="20"/>
+              </w:rPr>
+              <w:t>Removals</w:t>
+            </w:r>
+          </w:p>
+        </w:tc>
+        <w:tc>
+          <w:tcPr>
+            <w:tcW w:type="dxa" w:w="5669"/>
+          </w:tcPr>
+          <w:p>
+            <w:pPr>
+              <w:spacing w:before="40" w:after="80" w:lineRule="atLeast" w:line="240"/>
+            </w:pPr>
+            <w:r>
+              <w:rPr>
+                <w:sz w:val="20"/>
+              </w:rPr>
+              <w:t>Removals only</w:t>
+            </w:r>
+          </w:p>
+        </w:tc>
+      </w:tr>
+      <w:tr>
+        <w:tc>
+          <w:tcPr>
+            <w:tcW w:type="dxa" w:w="1701"/>
+            <w:tcBorders>
+              <w:bottom w:sz="12" w:val="single" w:color="#000000" w:space="0"/>
+            </w:tcBorders>
+          </w:tcPr>
+          <w:p>
+            <w:pPr>
+              <w:spacing w:before="40" w:after="80" w:lineRule="atLeast" w:line="240"/>
+            </w:pPr>
+            <w:r>
+              <w:rPr>
+                <w:sz w:val="20"/>
+              </w:rPr>
+              <w:t>Emission reductions and removals</w:t>
+            </w:r>
+          </w:p>
+        </w:tc>
+        <w:tc>
+          <w:tcPr>
+            <w:tcW w:type="dxa" w:w="5669"/>
+            <w:tcBorders>
+              <w:bottom w:sz="12" w:val="single" w:color="#000000" w:space="0"/>
+            </w:tcBorders>
+          </w:tcPr>
+          <w:p>
+            <w:pPr>
+              <w:spacing w:before="40" w:after="80" w:lineRule="atLeast" w:line="240"/>
+            </w:pPr>
+            <w:r>
+              <w:rPr>
+                <w:sz w:val="20"/>
+              </w:rPr>
+              <w:t>Both emission reductions and removals</w:t>
             </w:r>
           </w:p>
         </w:tc>

</xml_diff>